<commit_message>
Terminer Roles ds 1 grp
</commit_message>
<xml_diff>
--- a/Matériel/E-306-XCL01-RolesDansUnGroupe.docx
+++ b/Matériel/E-306-XCL01-RolesDansUnGroupe.docx
@@ -1227,7 +1227,7 @@
     </w:p>
     <w:tbl>
       <w:tblPr>
-        <w:tblW w:w="10704" w:type="dxa"/>
+        <w:tblW w:w="10940" w:type="dxa"/>
         <w:tblInd w:w="-673" w:type="dxa"/>
         <w:tblBorders>
           <w:top w:val="single" w:sz="4" w:space="0" w:color="auto"/>
@@ -1242,7 +1242,7 @@
       </w:tblPr>
       <w:tblGrid>
         <w:gridCol w:w="2534"/>
-        <w:gridCol w:w="4085"/>
+        <w:gridCol w:w="4321"/>
         <w:gridCol w:w="4085"/>
       </w:tblGrid>
       <w:tr>
@@ -1273,7 +1273,7 @@
         </w:tc>
         <w:tc>
           <w:tcPr>
-            <w:tcW w:w="4085" w:type="dxa"/>
+            <w:tcW w:w="4321" w:type="dxa"/>
             <w:tcBorders>
               <w:bottom w:val="single" w:sz="4" w:space="0" w:color="auto"/>
             </w:tcBorders>
@@ -1353,7 +1353,7 @@
         </w:tc>
         <w:tc>
           <w:tcPr>
-            <w:tcW w:w="4085" w:type="dxa"/>
+            <w:tcW w:w="4321" w:type="dxa"/>
             <w:shd w:val="clear" w:color="auto" w:fill="auto"/>
           </w:tcPr>
           <w:p>
@@ -1417,7 +1417,7 @@
         </w:tc>
         <w:tc>
           <w:tcPr>
-            <w:tcW w:w="4085" w:type="dxa"/>
+            <w:tcW w:w="4321" w:type="dxa"/>
             <w:shd w:val="clear" w:color="auto" w:fill="auto"/>
           </w:tcPr>
           <w:p>
@@ -1437,6 +1437,12 @@
                 <w:rFonts w:ascii="Century Gothic" w:hAnsi="Century Gothic"/>
               </w:rPr>
               <w:t>(trop introverti, ne développe pas de contact)</w:t>
+            </w:r>
+            <w:r>
+              <w:rPr>
+                <w:rFonts w:ascii="Century Gothic" w:hAnsi="Century Gothic"/>
+              </w:rPr>
+              <w:t xml:space="preserve">mais enthousiasme </w:t>
             </w:r>
           </w:p>
         </w:tc>
@@ -1446,16 +1452,29 @@
           </w:tcPr>
           <w:p>
             <w:pPr>
-              <w:pStyle w:val="Paragraphedeliste"/>
-              <w:numPr>
-                <w:ilvl w:val="0"/>
-                <w:numId w:val="43"/>
-              </w:numPr>
-              <w:jc w:val="both"/>
               <w:rPr>
                 <w:rFonts w:ascii="Century Gothic" w:hAnsi="Century Gothic"/>
               </w:rPr>
             </w:pPr>
+            <w:r>
+              <w:rPr>
+                <w:rFonts w:ascii="Century Gothic" w:hAnsi="Century Gothic"/>
+              </w:rPr>
+              <w:t>Introverti mais enthousiaste</w:t>
+            </w:r>
+            <w:r>
+              <w:rPr>
+                <w:rFonts w:ascii="Century Gothic" w:hAnsi="Century Gothic"/>
+              </w:rPr>
+              <w:t xml:space="preserve"> et communicatif, </w:t>
+            </w:r>
+            <w:r>
+              <w:rPr>
+                <w:rFonts w:ascii="Century Gothic" w:hAnsi="Century Gothic"/>
+                <w:sz w:val="22"/>
+              </w:rPr>
+              <w:t>Explore les opportunités</w:t>
+            </w:r>
           </w:p>
         </w:tc>
       </w:tr>
@@ -1486,7 +1505,7 @@
         </w:tc>
         <w:tc>
           <w:tcPr>
-            <w:tcW w:w="4085" w:type="dxa"/>
+            <w:tcW w:w="4321" w:type="dxa"/>
             <w:shd w:val="clear" w:color="auto" w:fill="auto"/>
           </w:tcPr>
           <w:p>
@@ -1500,7 +1519,7 @@
               <w:rPr>
                 <w:rFonts w:ascii="Century Gothic" w:hAnsi="Century Gothic"/>
               </w:rPr>
-              <w:t>non</w:t>
+              <w:t xml:space="preserve">Pas président mais mature, peu confident </w:t>
             </w:r>
           </w:p>
         </w:tc>
@@ -1571,7 +1590,7 @@
         </w:tc>
         <w:tc>
           <w:tcPr>
-            <w:tcW w:w="4085" w:type="dxa"/>
+            <w:tcW w:w="4321" w:type="dxa"/>
             <w:shd w:val="clear" w:color="auto" w:fill="auto"/>
           </w:tcPr>
           <w:p>
@@ -1607,8 +1626,6 @@
               </w:rPr>
               <w:t>s</w:t>
             </w:r>
-            <w:bookmarkStart w:id="0" w:name="_GoBack"/>
-            <w:bookmarkEnd w:id="0"/>
           </w:p>
         </w:tc>
         <w:tc>
@@ -1672,7 +1689,7 @@
         </w:tc>
         <w:tc>
           <w:tcPr>
-            <w:tcW w:w="4085" w:type="dxa"/>
+            <w:tcW w:w="4321" w:type="dxa"/>
             <w:shd w:val="clear" w:color="auto" w:fill="auto"/>
           </w:tcPr>
           <w:p>
@@ -1686,7 +1703,14 @@
               <w:rPr>
                 <w:rFonts w:ascii="Century Gothic" w:hAnsi="Century Gothic"/>
               </w:rPr>
-              <w:t>Non plus</w:t>
+              <w:t xml:space="preserve">Sobre, capacité de </w:t>
+            </w:r>
+            <w:r>
+              <w:rPr>
+                <w:rFonts w:ascii="Century Gothic" w:hAnsi="Century Gothic"/>
+                <w:sz w:val="22"/>
+              </w:rPr>
+              <w:t>discernement</w:t>
             </w:r>
           </w:p>
         </w:tc>
@@ -1705,7 +1729,7 @@
               <w:rPr>
                 <w:rFonts w:ascii="Century Gothic" w:hAnsi="Century Gothic"/>
               </w:rPr>
-              <w:t xml:space="preserve">Non </w:t>
+              <w:t>Sobre, stratèges et une bonne capacité de discernement</w:t>
             </w:r>
           </w:p>
         </w:tc>
@@ -1737,7 +1761,7 @@
         </w:tc>
         <w:tc>
           <w:tcPr>
-            <w:tcW w:w="4085" w:type="dxa"/>
+            <w:tcW w:w="4321" w:type="dxa"/>
             <w:shd w:val="clear" w:color="auto" w:fill="auto"/>
           </w:tcPr>
           <w:p>
@@ -1764,14 +1788,7 @@
                 <w:rFonts w:ascii="Century Gothic" w:hAnsi="Century Gothic"/>
                 <w:sz w:val="22"/>
               </w:rPr>
-              <w:t xml:space="preserve"> </w:t>
-            </w:r>
-            <w:r>
-              <w:rPr>
-                <w:rFonts w:ascii="Century Gothic" w:hAnsi="Century Gothic"/>
-                <w:sz w:val="22"/>
-              </w:rPr>
-              <w:t>Coopératif</w:t>
+              <w:t xml:space="preserve"> Coopératif</w:t>
             </w:r>
             <w:r>
               <w:rPr>
@@ -1785,14 +1802,7 @@
                 <w:rFonts w:ascii="Century Gothic" w:hAnsi="Century Gothic"/>
                 <w:sz w:val="22"/>
               </w:rPr>
-              <w:t xml:space="preserve"> </w:t>
-            </w:r>
-            <w:r>
-              <w:rPr>
-                <w:rFonts w:ascii="Century Gothic" w:hAnsi="Century Gothic"/>
-                <w:sz w:val="22"/>
-              </w:rPr>
-              <w:t>perceptif et diplomate. Ecoute, construit, évite les malentendus</w:t>
+              <w:t xml:space="preserve"> perceptif et diplomate. Ecoute, construit, évite les malentendus</w:t>
             </w:r>
           </w:p>
         </w:tc>
@@ -1824,14 +1834,14 @@
                 <w:rFonts w:ascii="Century Gothic" w:hAnsi="Century Gothic"/>
                 <w:sz w:val="22"/>
               </w:rPr>
-              <w:t xml:space="preserve"> </w:t>
-            </w:r>
-            <w:r>
-              <w:rPr>
-                <w:rFonts w:ascii="Century Gothic" w:hAnsi="Century Gothic"/>
-                <w:sz w:val="22"/>
-              </w:rPr>
-              <w:t>Coopératif</w:t>
+              <w:t xml:space="preserve"> Coopérati</w:t>
+            </w:r>
+            <w:r>
+              <w:rPr>
+                <w:rFonts w:ascii="Century Gothic" w:hAnsi="Century Gothic"/>
+                <w:sz w:val="22"/>
+              </w:rPr>
+              <w:t>f</w:t>
             </w:r>
           </w:p>
         </w:tc>
@@ -1863,15 +1873,12 @@
         </w:tc>
         <w:tc>
           <w:tcPr>
-            <w:tcW w:w="4085" w:type="dxa"/>
+            <w:tcW w:w="4321" w:type="dxa"/>
             <w:shd w:val="clear" w:color="auto" w:fill="auto"/>
           </w:tcPr>
           <w:p>
             <w:pPr>
               <w:jc w:val="both"/>
-              <w:rPr>
-                <w:rFonts w:ascii="Century Gothic" w:hAnsi="Century Gothic"/>
-              </w:rPr>
             </w:pPr>
             <w:r>
               <w:rPr>
@@ -1883,13 +1890,6 @@
               <w:rPr>
                 <w:rFonts w:ascii="Century Gothic" w:hAnsi="Century Gothic"/>
               </w:rPr>
-              <w:t>,</w:t>
-            </w:r>
-            <w:r>
-              <w:rPr>
-                <w:rFonts w:ascii="Century Gothic" w:hAnsi="Century Gothic"/>
-                <w:sz w:val="22"/>
-              </w:rPr>
               <w:t xml:space="preserve"> </w:t>
             </w:r>
             <w:r>
@@ -1898,6 +1898,22 @@
                 <w:sz w:val="22"/>
               </w:rPr>
               <w:t>Discipliné</w:t>
+            </w:r>
+            <w:r>
+              <w:rPr>
+                <w:rFonts w:ascii="Century Gothic" w:hAnsi="Century Gothic"/>
+                <w:sz w:val="22"/>
+              </w:rPr>
+              <w:t xml:space="preserve"> et </w:t>
+            </w:r>
+            <w:bookmarkStart w:id="0" w:name="_GoBack"/>
+            <w:bookmarkEnd w:id="0"/>
+            <w:r>
+              <w:rPr>
+                <w:rFonts w:ascii="Century Gothic" w:hAnsi="Century Gothic"/>
+                <w:sz w:val="22"/>
+              </w:rPr>
+              <w:t xml:space="preserve"> fiable</w:t>
             </w:r>
           </w:p>
         </w:tc>
@@ -1962,7 +1978,7 @@
         </w:tc>
         <w:tc>
           <w:tcPr>
-            <w:tcW w:w="4085" w:type="dxa"/>
+            <w:tcW w:w="4321" w:type="dxa"/>
             <w:shd w:val="clear" w:color="auto" w:fill="auto"/>
           </w:tcPr>
           <w:p>
@@ -1970,13 +1986,15 @@
               <w:jc w:val="both"/>
               <w:rPr>
                 <w:rFonts w:ascii="Century Gothic" w:hAnsi="Century Gothic"/>
+                <w:szCs w:val="24"/>
               </w:rPr>
             </w:pPr>
             <w:r>
               <w:rPr>
                 <w:rFonts w:ascii="Century Gothic" w:hAnsi="Century Gothic"/>
-              </w:rPr>
-              <w:t>Non</w:t>
+                <w:szCs w:val="24"/>
+              </w:rPr>
+              <w:t xml:space="preserve">Anxieux mais pas méticuleux. Respect des délais </w:t>
             </w:r>
           </w:p>
         </w:tc>
@@ -1994,8 +2012,16 @@
             <w:r>
               <w:rPr>
                 <w:rFonts w:ascii="Century Gothic" w:hAnsi="Century Gothic"/>
-              </w:rPr>
-              <w:t xml:space="preserve">Non </w:t>
+                <w:szCs w:val="24"/>
+              </w:rPr>
+              <w:t>Pas</w:t>
+            </w:r>
+            <w:r>
+              <w:rPr>
+                <w:rFonts w:ascii="Century Gothic" w:hAnsi="Century Gothic"/>
+                <w:szCs w:val="24"/>
+              </w:rPr>
+              <w:t xml:space="preserve"> méticuleux. Respect des délais</w:t>
             </w:r>
           </w:p>
         </w:tc>
@@ -2027,7 +2053,7 @@
         </w:tc>
         <w:tc>
           <w:tcPr>
-            <w:tcW w:w="4085" w:type="dxa"/>
+            <w:tcW w:w="4321" w:type="dxa"/>
             <w:shd w:val="clear" w:color="auto" w:fill="auto"/>
           </w:tcPr>
           <w:p>
@@ -2040,12 +2066,14 @@
             <w:r>
               <w:rPr>
                 <w:rFonts w:ascii="Century Gothic" w:hAnsi="Century Gothic"/>
-              </w:rPr>
-              <w:t>Cela dépend</w:t>
-            </w:r>
-            <w:r>
-              <w:rPr>
-                <w:rFonts w:ascii="Century Gothic" w:hAnsi="Century Gothic"/>
+                <w:sz w:val="22"/>
+              </w:rPr>
+              <w:t>autonome, dévoué</w:t>
+            </w:r>
+            <w:r>
+              <w:rPr>
+                <w:rFonts w:ascii="Century Gothic" w:hAnsi="Century Gothic"/>
+                <w:sz w:val="22"/>
               </w:rPr>
               <w:t>,</w:t>
             </w:r>
@@ -2061,7 +2089,7 @@
                 <w:rFonts w:ascii="Century Gothic" w:hAnsi="Century Gothic"/>
                 <w:sz w:val="22"/>
               </w:rPr>
-              <w:t>autonome, dévoué</w:t>
+              <w:t>Fournit ses connaissances et ses compétences dans des cas rares.</w:t>
             </w:r>
           </w:p>
         </w:tc>
@@ -2071,16 +2099,39 @@
           </w:tcPr>
           <w:p>
             <w:pPr>
-              <w:pStyle w:val="Paragraphedeliste"/>
-              <w:numPr>
-                <w:ilvl w:val="0"/>
-                <w:numId w:val="43"/>
-              </w:numPr>
               <w:jc w:val="both"/>
               <w:rPr>
                 <w:rFonts w:ascii="Century Gothic" w:hAnsi="Century Gothic"/>
               </w:rPr>
             </w:pPr>
+            <w:r>
+              <w:rPr>
+                <w:rFonts w:ascii="Century Gothic" w:hAnsi="Century Gothic"/>
+                <w:sz w:val="22"/>
+              </w:rPr>
+              <w:t>autonome, dévoué</w:t>
+            </w:r>
+            <w:r>
+              <w:rPr>
+                <w:rFonts w:ascii="Century Gothic" w:hAnsi="Century Gothic"/>
+                <w:sz w:val="22"/>
+              </w:rPr>
+              <w:t xml:space="preserve">, </w:t>
+            </w:r>
+            <w:r>
+              <w:rPr>
+                <w:rFonts w:ascii="Century Gothic" w:hAnsi="Century Gothic"/>
+                <w:sz w:val="22"/>
+              </w:rPr>
+              <w:t>Résolu</w:t>
+            </w:r>
+            <w:r>
+              <w:rPr>
+                <w:rFonts w:ascii="Century Gothic" w:hAnsi="Century Gothic"/>
+                <w:sz w:val="22"/>
+              </w:rPr>
+              <w:t>.</w:t>
+            </w:r>
           </w:p>
         </w:tc>
       </w:tr>
@@ -2975,7 +3026,7 @@
         <v:path o:extrusionok="f" gradientshapeok="t" o:connecttype="rect"/>
         <o:lock v:ext="edit" aspectratio="t"/>
       </v:shapetype>
-      <v:shape id="_x0000_i1031" type="#_x0000_t75" style="width:11.25pt;height:11.25pt" o:bullet="t">
+      <v:shape id="_x0000_i1028" type="#_x0000_t75" style="width:11.25pt;height:11.25pt" o:bullet="t">
         <v:imagedata r:id="rId1" o:title="BD10263_"/>
       </v:shape>
     </w:pict>
@@ -9056,7 +9107,6 @@
   <w:style w:type="character" w:default="1" w:styleId="Policepardfaut">
     <w:name w:val="Default Paragraph Font"/>
     <w:uiPriority w:val="1"/>
-    <w:semiHidden/>
     <w:unhideWhenUsed/>
   </w:style>
   <w:style w:type="table" w:default="1" w:styleId="TableauNormal">

</xml_diff>